<commit_message>
elimino pregunta duplicada del problema 4 apartado 4
</commit_message>
<xml_diff>
--- a/talleres_evaluacion_2020_2021/Taller1_Entrega_problemas.docx
+++ b/talleres_evaluacion_2020_2021/Taller1_Entrega_problemas.docx
@@ -1327,67 +1327,6 @@
           <m:t>Y</m:t>
         </m:r>
       </m:oMath>
-    </w:p>
-    <w:p>
-      <w:pPr>
-        <w:numPr>
-          <w:ilvl w:val="0"/>
-          <w:numId w:val="1002"/>
-        </w:numPr>
-        <w:pStyle w:val="Compact"/>
-      </w:pPr>
-      <w:r>
-        <w:t xml:space="preserve">¿Qué valor tienen</w:t>
-      </w:r>
-      <w:r>
-        <w:t xml:space="preserve"> </w:t>
-      </w:r>
-      <m:oMath>
-        <m:r>
-          <m:t>E</m:t>
-        </m:r>
-        <m:r>
-          <m:t>(</m:t>
-        </m:r>
-        <m:r>
-          <m:t>X</m:t>
-        </m:r>
-        <m:r>
-          <m:t>)</m:t>
-        </m:r>
-      </m:oMath>
-      <w:r>
-        <w:t xml:space="preserve"> </w:t>
-      </w:r>
-      <w:r>
-        <w:t xml:space="preserve">y</w:t>
-      </w:r>
-      <w:r>
-        <w:t xml:space="preserve"> </w:t>
-      </w:r>
-      <m:oMath>
-        <m:r>
-          <m:t>V</m:t>
-        </m:r>
-        <m:r>
-          <m:t>a</m:t>
-        </m:r>
-        <m:r>
-          <m:t>r</m:t>
-        </m:r>
-        <m:r>
-          <m:t>(</m:t>
-        </m:r>
-        <m:r>
-          <m:t>X</m:t>
-        </m:r>
-        <m:r>
-          <m:t>)</m:t>
-        </m:r>
-      </m:oMath>
-      <w:r>
-        <w:t xml:space="preserve">.</w:t>
-      </w:r>
     </w:p>
     <w:p>
       <w:pPr>

</xml_diff>